<commit_message>
Complete update and revamp
</commit_message>
<xml_diff>
--- a/Instructions from Chris.docx
+++ b/Instructions from Chris.docx
@@ -3,11 +3,11 @@
 <w:document xmlns:wpc="http://schemas.microsoft.com/office/word/2010/wordprocessingCanvas" xmlns:cx="http://schemas.microsoft.com/office/drawing/2014/chartex" xmlns:cx1="http://schemas.microsoft.com/office/drawing/2015/9/8/chartex" xmlns:cx2="http://schemas.microsoft.com/office/drawing/2015/10/21/chartex" xmlns:cx3="http://schemas.microsoft.com/office/drawing/2016/5/9/chartex" xmlns:cx4="http://schemas.microsoft.com/office/drawing/2016/5/10/chartex" xmlns:cx5="http://schemas.microsoft.com/office/drawing/2016/5/11/chartex" xmlns:cx6="http://schemas.microsoft.com/office/drawing/2016/5/12/chartex" xmlns:cx7="http://schemas.microsoft.com/office/drawing/2016/5/13/chartex" xmlns:cx8="http://schemas.microsoft.com/office/drawing/2016/5/14/chartex" xmlns:mc="http://schemas.openxmlformats.org/markup-compatibility/2006" xmlns:aink="http://schemas.microsoft.com/office/drawing/2016/ink" xmlns:am3d="http://schemas.microsoft.com/office/drawing/2017/model3d" xmlns:o="urn:schemas-microsoft-com:office:office" xmlns:r="http://schemas.openxmlformats.org/officeDocument/2006/relationships" xmlns:m="http://schemas.openxmlformats.org/officeDocument/2006/math" xmlns:v="urn:schemas-microsoft-com:vml" xmlns:wp14="http://schemas.microsoft.com/office/word/2010/wordprocessingDrawing" xmlns:wp="http://schemas.openxmlformats.org/drawingml/2006/wordprocessingDrawing" xmlns:w10="urn:schemas-microsoft-com:office:word" xmlns:w="http://schemas.openxmlformats.org/wordprocessingml/2006/main" xmlns:w14="http://schemas.microsoft.com/office/word/2010/wordml" xmlns:w15="http://schemas.microsoft.com/office/word/2012/wordml" xmlns:w16cid="http://schemas.microsoft.com/office/word/2016/wordml/cid" xmlns:w16se="http://schemas.microsoft.com/office/word/2015/wordml/symex" xmlns:wpg="http://schemas.microsoft.com/office/word/2010/wordprocessingGroup" xmlns:wpi="http://schemas.microsoft.com/office/word/2010/wordprocessingInk" xmlns:wne="http://schemas.microsoft.com/office/word/2006/wordml" xmlns:wps="http://schemas.microsoft.com/office/word/2010/wordprocessingShape" mc:Ignorable="w14 w15 w16se w16cid wp14">
   <w:body>
     <w:p>
+      <w:bookmarkStart w:id="0" w:name="_GoBack"/>
+      <w:bookmarkEnd w:id="0"/>
       <w:r>
         <w:t>Logan123!</w:t>
       </w:r>
-      <w:bookmarkStart w:id="0" w:name="_GoBack"/>
-      <w:bookmarkEnd w:id="0"/>
     </w:p>
     <w:p/>
     <w:p>
@@ -36,7 +36,13 @@
     <w:p/>
     <w:p>
       <w:r>
-        <w:t>Yes, I mean the projects page items…but theoretically it could work for any. Because you have it designed where the menu is taking up space on the let and because some texts are more like small books, it would be nice to have that pop-up page ability to unclutter the main pages and still allow you to read more when you want.</w:t>
+        <w:t>Yes, I mean the projects page items…but theoretically it could work for any. Because you have it designed where the menu is taking up space on the le</w:t>
+      </w:r>
+      <w:r>
+        <w:t>f</w:t>
+      </w:r>
+      <w:r>
+        <w:t>t and because some texts are more like small books, it would be nice to have that pop-up page ability to unclutter the main pages and still allow you to read more when you want.</w:t>
       </w:r>
     </w:p>
     <w:sectPr>
@@ -263,6 +269,7 @@
     <w:lsdException w:name="HTML Sample" w:semiHidden="1" w:unhideWhenUsed="1"/>
     <w:lsdException w:name="HTML Typewriter" w:semiHidden="1" w:unhideWhenUsed="1"/>
     <w:lsdException w:name="HTML Variable" w:semiHidden="1" w:unhideWhenUsed="1"/>
+    <w:lsdException w:name="Normal Table" w:semiHidden="1" w:unhideWhenUsed="1"/>
     <w:lsdException w:name="annotation subject" w:semiHidden="1" w:unhideWhenUsed="1"/>
     <w:lsdException w:name="No List" w:semiHidden="1" w:unhideWhenUsed="1"/>
     <w:lsdException w:name="Outline List 1" w:semiHidden="1" w:unhideWhenUsed="1"/>
@@ -309,8 +316,10 @@
     <w:lsdException w:name="Table Subtle 2" w:semiHidden="1" w:unhideWhenUsed="1"/>
     <w:lsdException w:name="Table Web 1" w:semiHidden="1" w:unhideWhenUsed="1"/>
     <w:lsdException w:name="Table Web 2" w:semiHidden="1" w:unhideWhenUsed="1"/>
+    <w:lsdException w:name="Table Web 3" w:semiHidden="1" w:unhideWhenUsed="1"/>
     <w:lsdException w:name="Balloon Text" w:semiHidden="1" w:unhideWhenUsed="1"/>
     <w:lsdException w:name="Table Grid" w:uiPriority="39"/>
+    <w:lsdException w:name="Table Theme" w:semiHidden="1" w:unhideWhenUsed="1"/>
     <w:lsdException w:name="Placeholder Text" w:semiHidden="1"/>
     <w:lsdException w:name="No Spacing" w:uiPriority="1" w:qFormat="1"/>
     <w:lsdException w:name="Light Shading" w:uiPriority="60"/>

</xml_diff>